<commit_message>
Separacion de 1.2 y 1.3, 1.4, LabView archivos
</commit_message>
<xml_diff>
--- a/1.2/Rubrlica Ensayo.docx
+++ b/1.2/Rubrlica Ensayo.docx
@@ -532,8 +532,6 @@
               </w:rPr>
               <w:t xml:space="preserve">? </w:t>
             </w:r>
-            <w:bookmarkStart w:id="0" w:name="_GoBack"/>
-            <w:bookmarkEnd w:id="0"/>
           </w:p>
         </w:tc>
         <w:tc>
@@ -687,7 +685,23 @@
                 <w:rFonts w:ascii="Trebuchet MS" w:eastAsia="Trebuchet MS" w:hAnsi="Trebuchet MS" w:cs="Trebuchet MS"/>
                 <w:sz w:val="20"/>
               </w:rPr>
-              <w:t xml:space="preserve">10 puntos </w:t>
+              <w:t>1</w:t>
+            </w:r>
+            <w:r>
+              <w:rPr>
+                <w:rFonts w:ascii="Trebuchet MS" w:eastAsia="Trebuchet MS" w:hAnsi="Trebuchet MS" w:cs="Trebuchet MS"/>
+                <w:sz w:val="20"/>
+              </w:rPr>
+              <w:t>5</w:t>
+            </w:r>
+            <w:bookmarkStart w:id="0" w:name="_GoBack"/>
+            <w:bookmarkEnd w:id="0"/>
+            <w:r>
+              <w:rPr>
+                <w:rFonts w:ascii="Trebuchet MS" w:eastAsia="Trebuchet MS" w:hAnsi="Trebuchet MS" w:cs="Trebuchet MS"/>
+                <w:sz w:val="20"/>
+              </w:rPr>
+              <w:t xml:space="preserve"> puntos </w:t>
             </w:r>
           </w:p>
         </w:tc>
@@ -1281,7 +1295,21 @@
                 <w:rFonts w:ascii="Trebuchet MS" w:eastAsia="Trebuchet MS" w:hAnsi="Trebuchet MS" w:cs="Trebuchet MS"/>
                 <w:sz w:val="20"/>
               </w:rPr>
-              <w:t xml:space="preserve">10 puntos </w:t>
+              <w:t>1</w:t>
+            </w:r>
+            <w:r>
+              <w:rPr>
+                <w:rFonts w:ascii="Trebuchet MS" w:eastAsia="Trebuchet MS" w:hAnsi="Trebuchet MS" w:cs="Trebuchet MS"/>
+                <w:sz w:val="20"/>
+              </w:rPr>
+              <w:t>5</w:t>
+            </w:r>
+            <w:r>
+              <w:rPr>
+                <w:rFonts w:ascii="Trebuchet MS" w:eastAsia="Trebuchet MS" w:hAnsi="Trebuchet MS" w:cs="Trebuchet MS"/>
+                <w:sz w:val="20"/>
+              </w:rPr>
+              <w:t xml:space="preserve"> puntos </w:t>
             </w:r>
           </w:p>
         </w:tc>
@@ -1380,15 +1408,13 @@
               </w:rPr>
               <w:t xml:space="preserve">¿Muestra las referencias </w:t>
             </w:r>
-            <w:proofErr w:type="spellStart"/>
-            <w:r>
-              <w:rPr>
-                <w:rFonts w:ascii="Trebuchet MS" w:eastAsia="Trebuchet MS" w:hAnsi="Trebuchet MS" w:cs="Trebuchet MS"/>
-                <w:sz w:val="20"/>
-              </w:rPr>
-              <w:t>bibliografícas</w:t>
-            </w:r>
-            <w:proofErr w:type="spellEnd"/>
+            <w:r>
+              <w:rPr>
+                <w:rFonts w:ascii="Trebuchet MS" w:eastAsia="Trebuchet MS" w:hAnsi="Trebuchet MS" w:cs="Trebuchet MS"/>
+                <w:sz w:val="20"/>
+              </w:rPr>
+              <w:t>bibliográficas</w:t>
+            </w:r>
             <w:r>
               <w:rPr>
                 <w:rFonts w:ascii="Trebuchet MS" w:eastAsia="Trebuchet MS" w:hAnsi="Trebuchet MS" w:cs="Trebuchet MS"/>

</xml_diff>